<commit_message>
Quick edit to user functionality
Forgot to add the users own personal news feed to the spec sheet
</commit_message>
<xml_diff>
--- a/TentativeSpecSheet.docx
+++ b/TentativeSpecSheet.docx
@@ -187,182 +187,191 @@
         </w:numPr>
       </w:pPr>
       <w:r>
-        <w:t>Rating out of 5 sta</w:t>
+        <w:t>Rating out of 5 stars that is aggregate of all user’s ratings</w:t>
+      </w:r>
+    </w:p>
+    <w:p>
+      <w:pPr>
+        <w:pStyle w:val="ListParagraph"/>
+        <w:numPr>
+          <w:ilvl w:val="1"/>
+          <w:numId w:val="1"/>
+        </w:numPr>
+      </w:pPr>
+      <w:r>
+        <w:t>Comment section-for users to discuss comic</w:t>
+      </w:r>
+    </w:p>
+    <w:p>
+      <w:r>
+        <w:t>User:</w:t>
+      </w:r>
+    </w:p>
+    <w:p>
+      <w:pPr>
+        <w:pStyle w:val="ListParagraph"/>
+        <w:numPr>
+          <w:ilvl w:val="0"/>
+          <w:numId w:val="3"/>
+        </w:numPr>
+      </w:pPr>
+      <w:r>
+        <w:t>Information:</w:t>
+      </w:r>
+    </w:p>
+    <w:p>
+      <w:pPr>
+        <w:pStyle w:val="ListParagraph"/>
+        <w:numPr>
+          <w:ilvl w:val="1"/>
+          <w:numId w:val="3"/>
+        </w:numPr>
+      </w:pPr>
+      <w:r>
+        <w:t>Screen name</w:t>
+      </w:r>
+    </w:p>
+    <w:p>
+      <w:pPr>
+        <w:pStyle w:val="ListParagraph"/>
+        <w:numPr>
+          <w:ilvl w:val="1"/>
+          <w:numId w:val="3"/>
+        </w:numPr>
+      </w:pPr>
+      <w:r>
+        <w:t>Email</w:t>
+      </w:r>
+    </w:p>
+    <w:p>
+      <w:pPr>
+        <w:pStyle w:val="ListParagraph"/>
+        <w:numPr>
+          <w:ilvl w:val="1"/>
+          <w:numId w:val="3"/>
+        </w:numPr>
+      </w:pPr>
+      <w:r>
+        <w:t>Location (optional)</w:t>
+      </w:r>
+    </w:p>
+    <w:p>
+      <w:pPr>
+        <w:pStyle w:val="ListParagraph"/>
+        <w:numPr>
+          <w:ilvl w:val="1"/>
+          <w:numId w:val="3"/>
+        </w:numPr>
+      </w:pPr>
+      <w:r>
+        <w:t>Rank (according to number of posts)</w:t>
+      </w:r>
+    </w:p>
+    <w:p>
+      <w:pPr>
+        <w:pStyle w:val="ListParagraph"/>
+        <w:numPr>
+          <w:ilvl w:val="0"/>
+          <w:numId w:val="3"/>
+        </w:numPr>
+      </w:pPr>
+      <w:r>
+        <w:t>Functions:</w:t>
+      </w:r>
+    </w:p>
+    <w:p>
+      <w:pPr>
+        <w:pStyle w:val="ListParagraph"/>
+        <w:numPr>
+          <w:ilvl w:val="1"/>
+          <w:numId w:val="3"/>
+        </w:numPr>
+      </w:pPr>
+      <w:proofErr w:type="gramStart"/>
+      <w:r>
+        <w:t>Be able to</w:t>
+      </w:r>
+      <w:proofErr w:type="gramEnd"/>
+      <w:r>
+        <w:t xml:space="preserve"> post reviews and contribute to discussions</w:t>
+      </w:r>
+    </w:p>
+    <w:p>
+      <w:pPr>
+        <w:pStyle w:val="ListParagraph"/>
+        <w:numPr>
+          <w:ilvl w:val="1"/>
+          <w:numId w:val="3"/>
+        </w:numPr>
+      </w:pPr>
+      <w:r>
+        <w:t>4</w:t>
+      </w:r>
+      <w:r>
+        <w:t xml:space="preserve"> levels of access</w:t>
+      </w:r>
+      <w:r>
+        <w:t>- Staff, Mod, editor, normal user</w:t>
+      </w:r>
+    </w:p>
+    <w:p>
+      <w:pPr>
+        <w:pStyle w:val="ListParagraph"/>
+        <w:numPr>
+          <w:ilvl w:val="1"/>
+          <w:numId w:val="3"/>
+        </w:numPr>
+      </w:pPr>
+      <w:proofErr w:type="gramStart"/>
+      <w:r>
+        <w:t>Be able to</w:t>
+      </w:r>
+      <w:proofErr w:type="gramEnd"/>
+      <w:r>
+        <w:t xml:space="preserve"> give likes</w:t>
+      </w:r>
+      <w:r>
+        <w:t xml:space="preserve"> and dislikes on posts</w:t>
+      </w:r>
+      <w:r>
+        <w:t xml:space="preserve"> and comic books</w:t>
+      </w:r>
+    </w:p>
+    <w:p>
+      <w:pPr>
+        <w:pStyle w:val="ListParagraph"/>
+        <w:numPr>
+          <w:ilvl w:val="1"/>
+          <w:numId w:val="3"/>
+        </w:numPr>
+      </w:pPr>
+      <w:r>
+        <w:t>Personal newsfeed populated by followed user’s posts and staff articles</w:t>
+      </w:r>
+    </w:p>
+    <w:p>
+      <w:r>
+        <w:t>General Website features:</w:t>
+      </w:r>
+    </w:p>
+    <w:p>
+      <w:pPr>
+        <w:pStyle w:val="ListParagraph"/>
+        <w:numPr>
+          <w:ilvl w:val="0"/>
+          <w:numId w:val="3"/>
+        </w:numPr>
+      </w:pPr>
+      <w:r>
+        <w:t>Homepage: news feed with general trending articles</w:t>
+      </w:r>
+      <w:r>
+        <w:t xml:space="preserve"> and </w:t>
       </w:r>
       <w:bookmarkStart w:id="0" w:name="_GoBack"/>
       <w:bookmarkEnd w:id="0"/>
       <w:r>
-        <w:t>rs that is aggregate of all user’s ratings</w:t>
-      </w:r>
-    </w:p>
-    <w:p>
-      <w:pPr>
-        <w:pStyle w:val="ListParagraph"/>
-        <w:numPr>
-          <w:ilvl w:val="1"/>
-          <w:numId w:val="1"/>
-        </w:numPr>
-      </w:pPr>
-      <w:r>
-        <w:t>Comment section-for users to discuss comic</w:t>
-      </w:r>
-    </w:p>
-    <w:p>
-      <w:r>
-        <w:t>User:</w:t>
-      </w:r>
-    </w:p>
-    <w:p>
-      <w:pPr>
-        <w:pStyle w:val="ListParagraph"/>
-        <w:numPr>
-          <w:ilvl w:val="0"/>
-          <w:numId w:val="3"/>
-        </w:numPr>
-      </w:pPr>
-      <w:r>
-        <w:t>Information:</w:t>
-      </w:r>
-    </w:p>
-    <w:p>
-      <w:pPr>
-        <w:pStyle w:val="ListParagraph"/>
-        <w:numPr>
-          <w:ilvl w:val="1"/>
-          <w:numId w:val="3"/>
-        </w:numPr>
-      </w:pPr>
-      <w:r>
-        <w:t>Screen name</w:t>
-      </w:r>
-    </w:p>
-    <w:p>
-      <w:pPr>
-        <w:pStyle w:val="ListParagraph"/>
-        <w:numPr>
-          <w:ilvl w:val="1"/>
-          <w:numId w:val="3"/>
-        </w:numPr>
-      </w:pPr>
-      <w:r>
-        <w:t>Email</w:t>
-      </w:r>
-    </w:p>
-    <w:p>
-      <w:pPr>
-        <w:pStyle w:val="ListParagraph"/>
-        <w:numPr>
-          <w:ilvl w:val="1"/>
-          <w:numId w:val="3"/>
-        </w:numPr>
-      </w:pPr>
-      <w:r>
-        <w:t>Location (optional)</w:t>
-      </w:r>
-    </w:p>
-    <w:p>
-      <w:pPr>
-        <w:pStyle w:val="ListParagraph"/>
-        <w:numPr>
-          <w:ilvl w:val="1"/>
-          <w:numId w:val="3"/>
-        </w:numPr>
-      </w:pPr>
-      <w:r>
-        <w:t>Rank (according to number of posts)</w:t>
-      </w:r>
-    </w:p>
-    <w:p>
-      <w:pPr>
-        <w:pStyle w:val="ListParagraph"/>
-        <w:numPr>
-          <w:ilvl w:val="0"/>
-          <w:numId w:val="3"/>
-        </w:numPr>
-      </w:pPr>
-      <w:r>
-        <w:t>Functions:</w:t>
-      </w:r>
-    </w:p>
-    <w:p>
-      <w:pPr>
-        <w:pStyle w:val="ListParagraph"/>
-        <w:numPr>
-          <w:ilvl w:val="1"/>
-          <w:numId w:val="3"/>
-        </w:numPr>
-      </w:pPr>
-      <w:proofErr w:type="gramStart"/>
-      <w:r>
-        <w:t>Be able to</w:t>
-      </w:r>
-      <w:proofErr w:type="gramEnd"/>
-      <w:r>
-        <w:t xml:space="preserve"> post reviews and contribute to discussions</w:t>
-      </w:r>
-    </w:p>
-    <w:p>
-      <w:pPr>
-        <w:pStyle w:val="ListParagraph"/>
-        <w:numPr>
-          <w:ilvl w:val="1"/>
-          <w:numId w:val="3"/>
-        </w:numPr>
-      </w:pPr>
-      <w:r>
-        <w:t>4</w:t>
-      </w:r>
-      <w:r>
-        <w:t xml:space="preserve"> levels of access</w:t>
-      </w:r>
-      <w:r>
-        <w:t>- Staff, Mod, editor, normal user</w:t>
-      </w:r>
-    </w:p>
-    <w:p>
-      <w:pPr>
-        <w:pStyle w:val="ListParagraph"/>
-        <w:numPr>
-          <w:ilvl w:val="1"/>
-          <w:numId w:val="3"/>
-        </w:numPr>
-      </w:pPr>
-      <w:proofErr w:type="gramStart"/>
-      <w:r>
-        <w:t>Be able to</w:t>
-      </w:r>
-      <w:proofErr w:type="gramEnd"/>
-      <w:r>
-        <w:t xml:space="preserve"> give likes</w:t>
-      </w:r>
-      <w:r>
-        <w:t xml:space="preserve"> and dislikes on posts</w:t>
-      </w:r>
-      <w:r>
-        <w:t xml:space="preserve"> and comic books</w:t>
-      </w:r>
-    </w:p>
-    <w:p>
-      <w:r>
-        <w:t>General Website features:</w:t>
-      </w:r>
-    </w:p>
-    <w:p>
-      <w:pPr>
-        <w:pStyle w:val="ListParagraph"/>
-        <w:numPr>
-          <w:ilvl w:val="0"/>
-          <w:numId w:val="3"/>
-        </w:numPr>
-      </w:pPr>
-      <w:r>
-        <w:t>Homepage:</w:t>
-      </w:r>
-      <w:r>
-        <w:t xml:space="preserve"> </w:t>
-      </w:r>
-      <w:r>
-        <w:t>news feed with general trending articles</w:t>
+        <w:t>staff written articles</w:t>
       </w:r>
     </w:p>
     <w:p>

</xml_diff>

<commit_message>
Added a few more components
-Described the end product and what it should be able to do
-described a few more components
-added client, team
-tried to keep it short so that its less binding but still describe the
functionality
</commit_message>
<xml_diff>
--- a/TentativeSpecSheet.docx
+++ b/TentativeSpecSheet.docx
@@ -3,34 +3,277 @@
 <w:document xmlns:wpc="http://schemas.microsoft.com/office/word/2010/wordprocessingCanvas" xmlns:cx="http://schemas.microsoft.com/office/drawing/2014/chartex" xmlns:cx1="http://schemas.microsoft.com/office/drawing/2015/9/8/chartex" xmlns:cx2="http://schemas.microsoft.com/office/drawing/2015/10/21/chartex" xmlns:cx3="http://schemas.microsoft.com/office/drawing/2016/5/9/chartex" xmlns:cx4="http://schemas.microsoft.com/office/drawing/2016/5/10/chartex" xmlns:cx5="http://schemas.microsoft.com/office/drawing/2016/5/11/chartex" xmlns:cx6="http://schemas.microsoft.com/office/drawing/2016/5/12/chartex" xmlns:cx7="http://schemas.microsoft.com/office/drawing/2016/5/13/chartex" xmlns:cx8="http://schemas.microsoft.com/office/drawing/2016/5/14/chartex" xmlns:mc="http://schemas.openxmlformats.org/markup-compatibility/2006" xmlns:aink="http://schemas.microsoft.com/office/drawing/2016/ink" xmlns:am3d="http://schemas.microsoft.com/office/drawing/2017/model3d" xmlns:o="urn:schemas-microsoft-com:office:office" xmlns:r="http://schemas.openxmlformats.org/officeDocument/2006/relationships" xmlns:m="http://schemas.openxmlformats.org/officeDocument/2006/math" xmlns:v="urn:schemas-microsoft-com:vml" xmlns:wp14="http://schemas.microsoft.com/office/word/2010/wordprocessingDrawing" xmlns:wp="http://schemas.openxmlformats.org/drawingml/2006/wordprocessingDrawing" xmlns:w10="urn:schemas-microsoft-com:office:word" xmlns:w="http://schemas.openxmlformats.org/wordprocessingml/2006/main" xmlns:w14="http://schemas.microsoft.com/office/word/2010/wordml" xmlns:w15="http://schemas.microsoft.com/office/word/2012/wordml" xmlns:w16cid="http://schemas.microsoft.com/office/word/2016/wordml/cid" xmlns:w16se="http://schemas.microsoft.com/office/word/2015/wordml/symex" xmlns:wpg="http://schemas.microsoft.com/office/word/2010/wordprocessingGroup" xmlns:wpi="http://schemas.microsoft.com/office/word/2010/wordprocessingInk" xmlns:wne="http://schemas.microsoft.com/office/word/2006/wordml" xmlns:wps="http://schemas.microsoft.com/office/word/2010/wordprocessingShape" mc:Ignorable="w14 w15 w16se w16cid wp14">
   <w:body>
     <w:p>
-      <w:r>
-        <w:t>Goal:</w:t>
-      </w:r>
-      <w:r>
+      <w:pPr>
+        <w:jc w:val="center"/>
+        <w:rPr>
+          <w:rFonts w:ascii="Times New Roman" w:hAnsi="Times New Roman" w:cs="Times New Roman"/>
+          <w:b/>
+          <w:sz w:val="40"/>
+          <w:szCs w:val="40"/>
+        </w:rPr>
+      </w:pPr>
+      <w:r>
+        <w:rPr>
+          <w:rFonts w:ascii="Times New Roman" w:hAnsi="Times New Roman" w:cs="Times New Roman"/>
+          <w:b/>
+          <w:sz w:val="40"/>
+          <w:szCs w:val="40"/>
+        </w:rPr>
+        <w:t>Leftovers LLC</w:t>
+      </w:r>
+    </w:p>
+    <w:p>
+      <w:pPr>
+        <w:jc w:val="center"/>
+        <w:rPr>
+          <w:rFonts w:ascii="Times New Roman" w:hAnsi="Times New Roman" w:cs="Times New Roman"/>
+          <w:sz w:val="32"/>
+          <w:szCs w:val="32"/>
+        </w:rPr>
+      </w:pPr>
+      <w:r>
+        <w:rPr>
+          <w:rFonts w:ascii="Times New Roman" w:hAnsi="Times New Roman" w:cs="Times New Roman"/>
+          <w:sz w:val="32"/>
+          <w:szCs w:val="32"/>
+        </w:rPr>
+        <w:t>Software Requirement Specification</w:t>
+      </w:r>
+    </w:p>
+    <w:p>
+      <w:pPr>
+        <w:rPr>
+          <w:rFonts w:ascii="Times New Roman" w:hAnsi="Times New Roman" w:cs="Times New Roman"/>
+          <w:sz w:val="24"/>
+          <w:szCs w:val="24"/>
+        </w:rPr>
+      </w:pPr>
+      <w:r>
+        <w:rPr>
+          <w:rFonts w:ascii="Times New Roman" w:hAnsi="Times New Roman" w:cs="Times New Roman"/>
+          <w:b/>
+          <w:sz w:val="24"/>
+          <w:szCs w:val="24"/>
+          <w:u w:val="single"/>
+        </w:rPr>
+        <w:t>Client</w:t>
+      </w:r>
+      <w:r>
+        <w:rPr>
+          <w:rFonts w:ascii="Times New Roman" w:hAnsi="Times New Roman" w:cs="Times New Roman"/>
+          <w:sz w:val="24"/>
+          <w:szCs w:val="24"/>
+        </w:rPr>
+        <w:t>:</w:t>
+      </w:r>
+      <w:r>
+        <w:rPr>
+          <w:rFonts w:ascii="Times New Roman" w:hAnsi="Times New Roman" w:cs="Times New Roman"/>
+          <w:sz w:val="24"/>
+          <w:szCs w:val="24"/>
+        </w:rPr>
+        <w:t xml:space="preserve"> Edwin Rodríguez</w:t>
+      </w:r>
+      <w:r>
+        <w:rPr>
+          <w:rFonts w:ascii="Times New Roman" w:hAnsi="Times New Roman" w:cs="Times New Roman"/>
+          <w:sz w:val="24"/>
+          <w:szCs w:val="24"/>
+        </w:rPr>
         <w:t xml:space="preserve"> </w:t>
       </w:r>
-      <w:r>
-        <w:t>A</w:t>
-      </w:r>
-      <w:r>
-        <w:t xml:space="preserve"> Website for comics and comics fans</w:t>
-      </w:r>
-    </w:p>
-    <w:p>
-      <w:r>
-        <w:t>Client: A comic book fanatic who needs an outlet to express their passion about comic books</w:t>
-      </w:r>
-    </w:p>
-    <w:p>
-      <w:r>
-        <w:t>Left</w:t>
-      </w:r>
-      <w:r>
-        <w:t>overs LLC Project Requirements:</w:t>
-      </w:r>
-    </w:p>
-    <w:p>
-      <w:r>
+    </w:p>
+    <w:p>
+      <w:pPr>
+        <w:rPr>
+          <w:rFonts w:ascii="Times New Roman" w:hAnsi="Times New Roman" w:cs="Times New Roman"/>
+          <w:sz w:val="24"/>
+          <w:szCs w:val="24"/>
+        </w:rPr>
+      </w:pPr>
+      <w:r>
+        <w:rPr>
+          <w:rFonts w:ascii="Times New Roman" w:hAnsi="Times New Roman" w:cs="Times New Roman"/>
+          <w:b/>
+          <w:sz w:val="24"/>
+          <w:szCs w:val="24"/>
+          <w:u w:val="single"/>
+        </w:rPr>
+        <w:t>Team:</w:t>
+      </w:r>
+      <w:r>
+        <w:rPr>
+          <w:rFonts w:ascii="Times New Roman" w:hAnsi="Times New Roman" w:cs="Times New Roman"/>
+          <w:sz w:val="24"/>
+          <w:szCs w:val="24"/>
+        </w:rPr>
+        <w:t xml:space="preserve"> Benjamin H, Eric S, Kevin T, Matthew O, Kevin T</w:t>
+      </w:r>
+      <w:r>
+        <w:rPr>
+          <w:rFonts w:ascii="Times New Roman" w:hAnsi="Times New Roman" w:cs="Times New Roman"/>
+          <w:sz w:val="24"/>
+          <w:szCs w:val="24"/>
+        </w:rPr>
+        <w:t>, Annas S.</w:t>
+      </w:r>
+    </w:p>
+    <w:p>
+      <w:pPr>
+        <w:rPr>
+          <w:rFonts w:ascii="Times New Roman" w:hAnsi="Times New Roman" w:cs="Times New Roman"/>
+          <w:b/>
+          <w:sz w:val="24"/>
+          <w:szCs w:val="24"/>
+          <w:u w:val="single"/>
+        </w:rPr>
+      </w:pPr>
+      <w:proofErr w:type="gramStart"/>
+      <w:r>
+        <w:rPr>
+          <w:rFonts w:ascii="Times New Roman" w:hAnsi="Times New Roman" w:cs="Times New Roman"/>
+          <w:b/>
+          <w:sz w:val="24"/>
+          <w:szCs w:val="24"/>
+          <w:u w:val="single"/>
+        </w:rPr>
+        <w:t>End Product</w:t>
+      </w:r>
+      <w:proofErr w:type="gramEnd"/>
+      <w:r>
+        <w:rPr>
+          <w:rFonts w:ascii="Times New Roman" w:hAnsi="Times New Roman" w:cs="Times New Roman"/>
+          <w:b/>
+          <w:sz w:val="24"/>
+          <w:szCs w:val="24"/>
+          <w:u w:val="single"/>
+        </w:rPr>
+        <w:t>:</w:t>
+      </w:r>
+    </w:p>
+    <w:p>
+      <w:pPr>
+        <w:spacing w:line="276" w:lineRule="auto"/>
+        <w:rPr>
+          <w:rFonts w:ascii="Times New Roman" w:hAnsi="Times New Roman" w:cs="Times New Roman"/>
+          <w:sz w:val="24"/>
+          <w:szCs w:val="24"/>
+        </w:rPr>
+      </w:pPr>
+      <w:r>
+        <w:rPr>
+          <w:rFonts w:ascii="Times New Roman" w:hAnsi="Times New Roman" w:cs="Times New Roman"/>
+          <w:sz w:val="24"/>
+          <w:szCs w:val="24"/>
+        </w:rPr>
+        <w:tab/>
+      </w:r>
+      <w:r>
+        <w:rPr>
+          <w:rFonts w:ascii="Times New Roman" w:hAnsi="Times New Roman" w:cs="Times New Roman"/>
+          <w:sz w:val="24"/>
+          <w:szCs w:val="24"/>
+        </w:rPr>
+        <w:t xml:space="preserve">A website which contains detailed information about comic books such as volume, issue, writes, illustrators and a synopsis. Users will be able to </w:t>
+      </w:r>
+      <w:r>
+        <w:rPr>
+          <w:rFonts w:ascii="Times New Roman" w:hAnsi="Times New Roman" w:cs="Times New Roman"/>
+          <w:sz w:val="24"/>
+          <w:szCs w:val="24"/>
+        </w:rPr>
+        <w:t xml:space="preserve">create profiles that hold their </w:t>
+      </w:r>
+      <w:r>
+        <w:rPr>
+          <w:rFonts w:ascii="Times New Roman" w:hAnsi="Times New Roman" w:cs="Times New Roman"/>
+          <w:sz w:val="24"/>
+          <w:szCs w:val="24"/>
+        </w:rPr>
+        <w:t>screenname, name, email, and location (optional).</w:t>
+      </w:r>
+      <w:r>
+        <w:rPr>
+          <w:rFonts w:ascii="Times New Roman" w:hAnsi="Times New Roman" w:cs="Times New Roman"/>
+          <w:sz w:val="24"/>
+          <w:szCs w:val="24"/>
+        </w:rPr>
+        <w:t xml:space="preserve"> </w:t>
+      </w:r>
+      <w:r>
+        <w:rPr>
+          <w:rFonts w:ascii="Times New Roman" w:hAnsi="Times New Roman" w:cs="Times New Roman"/>
+          <w:sz w:val="24"/>
+          <w:szCs w:val="24"/>
+        </w:rPr>
+        <w:t>Users will be able to</w:t>
+      </w:r>
+      <w:r>
+        <w:rPr>
+          <w:rFonts w:ascii="Times New Roman" w:hAnsi="Times New Roman" w:cs="Times New Roman"/>
+          <w:sz w:val="24"/>
+          <w:szCs w:val="24"/>
+        </w:rPr>
+        <w:t xml:space="preserve"> post their reviews of a comic on the comics page as well as rate them. Users will also be able to </w:t>
+      </w:r>
+      <w:r>
+        <w:rPr>
+          <w:rFonts w:ascii="Times New Roman" w:hAnsi="Times New Roman" w:cs="Times New Roman"/>
+          <w:sz w:val="24"/>
+          <w:szCs w:val="24"/>
+        </w:rPr>
+        <w:t>post their opinions and have other users interact with them by replying to the posts. Users will be able to like and dislike other users posts which adds another layer of interaction. Users will be able to see top posts and admin posts on a newsfeed on the home page. They will also be able to see posts of the people they follow on their own personal newsfeeds. The website will provide information and serve as a hub for discussion and interaction.</w:t>
+      </w:r>
+    </w:p>
+    <w:p>
+      <w:pPr>
+        <w:tabs>
+          <w:tab w:val="left" w:pos="3744"/>
+        </w:tabs>
+        <w:rPr>
+          <w:rFonts w:ascii="Times New Roman" w:hAnsi="Times New Roman" w:cs="Times New Roman"/>
+          <w:b/>
+          <w:sz w:val="24"/>
+          <w:szCs w:val="24"/>
+        </w:rPr>
+      </w:pPr>
+      <w:r>
+        <w:rPr>
+          <w:rFonts w:ascii="Times New Roman" w:hAnsi="Times New Roman" w:cs="Times New Roman"/>
+          <w:b/>
+          <w:sz w:val="24"/>
+          <w:szCs w:val="24"/>
+          <w:u w:val="single"/>
+        </w:rPr>
+        <w:t>Requirements</w:t>
+      </w:r>
+      <w:r>
+        <w:rPr>
+          <w:rFonts w:ascii="Times New Roman" w:hAnsi="Times New Roman" w:cs="Times New Roman"/>
+          <w:b/>
+          <w:sz w:val="24"/>
+          <w:szCs w:val="24"/>
+          <w:u w:val="single"/>
+        </w:rPr>
+        <w:t>:</w:t>
+      </w:r>
+    </w:p>
+    <w:p>
+      <w:pPr>
+        <w:rPr>
+          <w:rFonts w:ascii="Times New Roman" w:hAnsi="Times New Roman" w:cs="Times New Roman"/>
+          <w:sz w:val="24"/>
+          <w:szCs w:val="24"/>
+          <w:u w:val="single"/>
+        </w:rPr>
+      </w:pPr>
+      <w:r>
+        <w:rPr>
+          <w:rFonts w:ascii="Times New Roman" w:hAnsi="Times New Roman" w:cs="Times New Roman"/>
+          <w:sz w:val="24"/>
+          <w:szCs w:val="24"/>
+          <w:u w:val="single"/>
+        </w:rPr>
         <w:t>Comics:</w:t>
       </w:r>
     </w:p>
@@ -41,8 +284,18 @@
           <w:ilvl w:val="0"/>
           <w:numId w:val="1"/>
         </w:numPr>
-      </w:pPr>
-      <w:r>
+        <w:rPr>
+          <w:rFonts w:ascii="Times New Roman" w:hAnsi="Times New Roman" w:cs="Times New Roman"/>
+          <w:sz w:val="24"/>
+          <w:szCs w:val="24"/>
+        </w:rPr>
+      </w:pPr>
+      <w:r>
+        <w:rPr>
+          <w:rFonts w:ascii="Times New Roman" w:hAnsi="Times New Roman" w:cs="Times New Roman"/>
+          <w:sz w:val="24"/>
+          <w:szCs w:val="24"/>
+        </w:rPr>
         <w:t xml:space="preserve">Information: </w:t>
       </w:r>
     </w:p>
@@ -53,8 +306,18 @@
           <w:ilvl w:val="1"/>
           <w:numId w:val="1"/>
         </w:numPr>
-      </w:pPr>
-      <w:r>
+        <w:rPr>
+          <w:rFonts w:ascii="Times New Roman" w:hAnsi="Times New Roman" w:cs="Times New Roman"/>
+          <w:sz w:val="24"/>
+          <w:szCs w:val="24"/>
+        </w:rPr>
+      </w:pPr>
+      <w:r>
+        <w:rPr>
+          <w:rFonts w:ascii="Times New Roman" w:hAnsi="Times New Roman" w:cs="Times New Roman"/>
+          <w:sz w:val="24"/>
+          <w:szCs w:val="24"/>
+        </w:rPr>
         <w:t>Series</w:t>
       </w:r>
     </w:p>
@@ -65,8 +328,18 @@
           <w:ilvl w:val="1"/>
           <w:numId w:val="1"/>
         </w:numPr>
-      </w:pPr>
-      <w:r>
+        <w:rPr>
+          <w:rFonts w:ascii="Times New Roman" w:hAnsi="Times New Roman" w:cs="Times New Roman"/>
+          <w:sz w:val="24"/>
+          <w:szCs w:val="24"/>
+        </w:rPr>
+      </w:pPr>
+      <w:r>
+        <w:rPr>
+          <w:rFonts w:ascii="Times New Roman" w:hAnsi="Times New Roman" w:cs="Times New Roman"/>
+          <w:sz w:val="24"/>
+          <w:szCs w:val="24"/>
+        </w:rPr>
         <w:t>Volume</w:t>
       </w:r>
     </w:p>
@@ -77,8 +350,18 @@
           <w:ilvl w:val="1"/>
           <w:numId w:val="1"/>
         </w:numPr>
-      </w:pPr>
-      <w:r>
+        <w:rPr>
+          <w:rFonts w:ascii="Times New Roman" w:hAnsi="Times New Roman" w:cs="Times New Roman"/>
+          <w:sz w:val="24"/>
+          <w:szCs w:val="24"/>
+        </w:rPr>
+      </w:pPr>
+      <w:r>
+        <w:rPr>
+          <w:rFonts w:ascii="Times New Roman" w:hAnsi="Times New Roman" w:cs="Times New Roman"/>
+          <w:sz w:val="24"/>
+          <w:szCs w:val="24"/>
+        </w:rPr>
         <w:t>Issue</w:t>
       </w:r>
     </w:p>
@@ -89,8 +372,18 @@
           <w:ilvl w:val="1"/>
           <w:numId w:val="1"/>
         </w:numPr>
-      </w:pPr>
-      <w:r>
+        <w:rPr>
+          <w:rFonts w:ascii="Times New Roman" w:hAnsi="Times New Roman" w:cs="Times New Roman"/>
+          <w:sz w:val="24"/>
+          <w:szCs w:val="24"/>
+        </w:rPr>
+      </w:pPr>
+      <w:r>
+        <w:rPr>
+          <w:rFonts w:ascii="Times New Roman" w:hAnsi="Times New Roman" w:cs="Times New Roman"/>
+          <w:sz w:val="24"/>
+          <w:szCs w:val="24"/>
+        </w:rPr>
         <w:t>Title</w:t>
       </w:r>
     </w:p>
@@ -101,8 +394,18 @@
           <w:ilvl w:val="1"/>
           <w:numId w:val="1"/>
         </w:numPr>
-      </w:pPr>
-      <w:r>
+        <w:rPr>
+          <w:rFonts w:ascii="Times New Roman" w:hAnsi="Times New Roman" w:cs="Times New Roman"/>
+          <w:sz w:val="24"/>
+          <w:szCs w:val="24"/>
+        </w:rPr>
+      </w:pPr>
+      <w:r>
+        <w:rPr>
+          <w:rFonts w:ascii="Times New Roman" w:hAnsi="Times New Roman" w:cs="Times New Roman"/>
+          <w:sz w:val="24"/>
+          <w:szCs w:val="24"/>
+        </w:rPr>
         <w:t>Writer</w:t>
       </w:r>
     </w:p>
@@ -113,8 +416,18 @@
           <w:ilvl w:val="1"/>
           <w:numId w:val="1"/>
         </w:numPr>
-      </w:pPr>
-      <w:r>
+        <w:rPr>
+          <w:rFonts w:ascii="Times New Roman" w:hAnsi="Times New Roman" w:cs="Times New Roman"/>
+          <w:sz w:val="24"/>
+          <w:szCs w:val="24"/>
+        </w:rPr>
+      </w:pPr>
+      <w:r>
+        <w:rPr>
+          <w:rFonts w:ascii="Times New Roman" w:hAnsi="Times New Roman" w:cs="Times New Roman"/>
+          <w:sz w:val="24"/>
+          <w:szCs w:val="24"/>
+        </w:rPr>
         <w:t>Illustrator</w:t>
       </w:r>
     </w:p>
@@ -125,8 +438,18 @@
           <w:ilvl w:val="1"/>
           <w:numId w:val="1"/>
         </w:numPr>
-      </w:pPr>
-      <w:r>
+        <w:rPr>
+          <w:rFonts w:ascii="Times New Roman" w:hAnsi="Times New Roman" w:cs="Times New Roman"/>
+          <w:sz w:val="24"/>
+          <w:szCs w:val="24"/>
+        </w:rPr>
+      </w:pPr>
+      <w:r>
+        <w:rPr>
+          <w:rFonts w:ascii="Times New Roman" w:hAnsi="Times New Roman" w:cs="Times New Roman"/>
+          <w:sz w:val="24"/>
+          <w:szCs w:val="24"/>
+        </w:rPr>
         <w:t>Colorist</w:t>
       </w:r>
     </w:p>
@@ -137,8 +460,18 @@
           <w:ilvl w:val="1"/>
           <w:numId w:val="1"/>
         </w:numPr>
-      </w:pPr>
-      <w:r>
+        <w:rPr>
+          <w:rFonts w:ascii="Times New Roman" w:hAnsi="Times New Roman" w:cs="Times New Roman"/>
+          <w:sz w:val="24"/>
+          <w:szCs w:val="24"/>
+        </w:rPr>
+      </w:pPr>
+      <w:r>
+        <w:rPr>
+          <w:rFonts w:ascii="Times New Roman" w:hAnsi="Times New Roman" w:cs="Times New Roman"/>
+          <w:sz w:val="24"/>
+          <w:szCs w:val="24"/>
+        </w:rPr>
         <w:t>Characters</w:t>
       </w:r>
     </w:p>
@@ -149,8 +482,18 @@
           <w:ilvl w:val="1"/>
           <w:numId w:val="1"/>
         </w:numPr>
-      </w:pPr>
-      <w:r>
+        <w:rPr>
+          <w:rFonts w:ascii="Times New Roman" w:hAnsi="Times New Roman" w:cs="Times New Roman"/>
+          <w:sz w:val="24"/>
+          <w:szCs w:val="24"/>
+        </w:rPr>
+      </w:pPr>
+      <w:r>
+        <w:rPr>
+          <w:rFonts w:ascii="Times New Roman" w:hAnsi="Times New Roman" w:cs="Times New Roman"/>
+          <w:sz w:val="24"/>
+          <w:szCs w:val="24"/>
+        </w:rPr>
         <w:t>Plot</w:t>
       </w:r>
     </w:p>
@@ -161,9 +504,71 @@
           <w:ilvl w:val="1"/>
           <w:numId w:val="1"/>
         </w:numPr>
-      </w:pPr>
-      <w:r>
+        <w:rPr>
+          <w:rFonts w:ascii="Times New Roman" w:hAnsi="Times New Roman" w:cs="Times New Roman"/>
+          <w:sz w:val="24"/>
+          <w:szCs w:val="24"/>
+        </w:rPr>
+      </w:pPr>
+      <w:r>
+        <w:rPr>
+          <w:rFonts w:ascii="Times New Roman" w:hAnsi="Times New Roman" w:cs="Times New Roman"/>
+          <w:sz w:val="24"/>
+          <w:szCs w:val="24"/>
+        </w:rPr>
         <w:t>Spoiler protected description</w:t>
+      </w:r>
+      <w:r>
+        <w:rPr>
+          <w:rFonts w:ascii="Times New Roman" w:hAnsi="Times New Roman" w:cs="Times New Roman"/>
+          <w:sz w:val="24"/>
+          <w:szCs w:val="24"/>
+        </w:rPr>
+        <w:t>/synopsis</w:t>
+      </w:r>
+    </w:p>
+    <w:p>
+      <w:pPr>
+        <w:pStyle w:val="ListParagraph"/>
+        <w:numPr>
+          <w:ilvl w:val="1"/>
+          <w:numId w:val="1"/>
+        </w:numPr>
+        <w:rPr>
+          <w:rFonts w:ascii="Times New Roman" w:hAnsi="Times New Roman" w:cs="Times New Roman"/>
+          <w:sz w:val="24"/>
+          <w:szCs w:val="24"/>
+        </w:rPr>
+      </w:pPr>
+      <w:r>
+        <w:rPr>
+          <w:rFonts w:ascii="Times New Roman" w:hAnsi="Times New Roman" w:cs="Times New Roman"/>
+          <w:sz w:val="24"/>
+          <w:szCs w:val="24"/>
+        </w:rPr>
+        <w:t>Date issued</w:t>
+      </w:r>
+    </w:p>
+    <w:p>
+      <w:pPr>
+        <w:pStyle w:val="ListParagraph"/>
+        <w:numPr>
+          <w:ilvl w:val="1"/>
+          <w:numId w:val="1"/>
+        </w:numPr>
+        <w:rPr>
+          <w:rFonts w:ascii="Times New Roman" w:hAnsi="Times New Roman" w:cs="Times New Roman"/>
+          <w:sz w:val="24"/>
+          <w:szCs w:val="24"/>
+        </w:rPr>
+      </w:pPr>
+      <w:r>
+        <w:rPr>
+          <w:rFonts w:ascii="Times New Roman" w:hAnsi="Times New Roman" w:cs="Times New Roman"/>
+          <w:sz w:val="24"/>
+          <w:szCs w:val="24"/>
+        </w:rPr>
+        <w:t>Cover image</w:t>
       </w:r>
     </w:p>
     <w:p>
@@ -173,8 +578,18 @@
           <w:ilvl w:val="0"/>
           <w:numId w:val="1"/>
         </w:numPr>
-      </w:pPr>
-      <w:r>
+        <w:rPr>
+          <w:rFonts w:ascii="Times New Roman" w:hAnsi="Times New Roman" w:cs="Times New Roman"/>
+          <w:sz w:val="24"/>
+          <w:szCs w:val="24"/>
+        </w:rPr>
+      </w:pPr>
+      <w:r>
+        <w:rPr>
+          <w:rFonts w:ascii="Times New Roman" w:hAnsi="Times New Roman" w:cs="Times New Roman"/>
+          <w:sz w:val="24"/>
+          <w:szCs w:val="24"/>
+        </w:rPr>
         <w:t>Functions:</w:t>
       </w:r>
     </w:p>
@@ -185,9 +600,19 @@
           <w:ilvl w:val="1"/>
           <w:numId w:val="1"/>
         </w:numPr>
-      </w:pPr>
-      <w:r>
-        <w:t>Rating out of 5 stars that is aggregate of all user’s ratings</w:t>
+        <w:rPr>
+          <w:rFonts w:ascii="Times New Roman" w:hAnsi="Times New Roman" w:cs="Times New Roman"/>
+          <w:sz w:val="24"/>
+          <w:szCs w:val="24"/>
+        </w:rPr>
+      </w:pPr>
+      <w:r>
+        <w:rPr>
+          <w:rFonts w:ascii="Times New Roman" w:hAnsi="Times New Roman" w:cs="Times New Roman"/>
+          <w:sz w:val="24"/>
+          <w:szCs w:val="24"/>
+        </w:rPr>
+        <w:t>Generate average rating from all user’s ratings</w:t>
       </w:r>
     </w:p>
     <w:p>
@@ -197,14 +622,72 @@
           <w:ilvl w:val="1"/>
           <w:numId w:val="1"/>
         </w:numPr>
-      </w:pPr>
-      <w:r>
-        <w:t>Comment section-for users to discuss comic</w:t>
-      </w:r>
-    </w:p>
-    <w:p>
-      <w:r>
-        <w:t>User:</w:t>
+        <w:rPr>
+          <w:rFonts w:ascii="Times New Roman" w:hAnsi="Times New Roman" w:cs="Times New Roman"/>
+          <w:sz w:val="24"/>
+          <w:szCs w:val="24"/>
+        </w:rPr>
+      </w:pPr>
+      <w:r>
+        <w:rPr>
+          <w:rFonts w:ascii="Times New Roman" w:hAnsi="Times New Roman" w:cs="Times New Roman"/>
+          <w:sz w:val="24"/>
+          <w:szCs w:val="24"/>
+        </w:rPr>
+        <w:t>Provide c</w:t>
+      </w:r>
+      <w:r>
+        <w:rPr>
+          <w:rFonts w:ascii="Times New Roman" w:hAnsi="Times New Roman" w:cs="Times New Roman"/>
+          <w:sz w:val="24"/>
+          <w:szCs w:val="24"/>
+        </w:rPr>
+        <w:t xml:space="preserve">omment section </w:t>
+      </w:r>
+      <w:r>
+        <w:rPr>
+          <w:rFonts w:ascii="Times New Roman" w:hAnsi="Times New Roman" w:cs="Times New Roman"/>
+          <w:sz w:val="24"/>
+          <w:szCs w:val="24"/>
+        </w:rPr>
+        <w:t>for users to discuss comic</w:t>
+      </w:r>
+    </w:p>
+    <w:p>
+      <w:pPr>
+        <w:rPr>
+          <w:rFonts w:ascii="Times New Roman" w:hAnsi="Times New Roman" w:cs="Times New Roman"/>
+          <w:sz w:val="24"/>
+          <w:szCs w:val="24"/>
+          <w:u w:val="single"/>
+        </w:rPr>
+      </w:pPr>
+      <w:r>
+        <w:rPr>
+          <w:rFonts w:ascii="Times New Roman" w:hAnsi="Times New Roman" w:cs="Times New Roman"/>
+          <w:sz w:val="24"/>
+          <w:szCs w:val="24"/>
+          <w:u w:val="single"/>
+        </w:rPr>
+        <w:t>User</w:t>
+      </w:r>
+      <w:r>
+        <w:rPr>
+          <w:rFonts w:ascii="Times New Roman" w:hAnsi="Times New Roman" w:cs="Times New Roman"/>
+          <w:sz w:val="24"/>
+          <w:szCs w:val="24"/>
+          <w:u w:val="single"/>
+        </w:rPr>
+        <w:t>s</w:t>
+      </w:r>
+      <w:r>
+        <w:rPr>
+          <w:rFonts w:ascii="Times New Roman" w:hAnsi="Times New Roman" w:cs="Times New Roman"/>
+          <w:sz w:val="24"/>
+          <w:szCs w:val="24"/>
+          <w:u w:val="single"/>
+        </w:rPr>
+        <w:t>:</w:t>
       </w:r>
     </w:p>
     <w:p>
@@ -214,8 +697,18 @@
           <w:ilvl w:val="0"/>
           <w:numId w:val="3"/>
         </w:numPr>
-      </w:pPr>
-      <w:r>
+        <w:rPr>
+          <w:rFonts w:ascii="Times New Roman" w:hAnsi="Times New Roman" w:cs="Times New Roman"/>
+          <w:sz w:val="24"/>
+          <w:szCs w:val="24"/>
+        </w:rPr>
+      </w:pPr>
+      <w:r>
+        <w:rPr>
+          <w:rFonts w:ascii="Times New Roman" w:hAnsi="Times New Roman" w:cs="Times New Roman"/>
+          <w:sz w:val="24"/>
+          <w:szCs w:val="24"/>
+        </w:rPr>
         <w:t>Information:</w:t>
       </w:r>
     </w:p>
@@ -226,8 +719,18 @@
           <w:ilvl w:val="1"/>
           <w:numId w:val="3"/>
         </w:numPr>
-      </w:pPr>
-      <w:r>
+        <w:rPr>
+          <w:rFonts w:ascii="Times New Roman" w:hAnsi="Times New Roman" w:cs="Times New Roman"/>
+          <w:sz w:val="24"/>
+          <w:szCs w:val="24"/>
+        </w:rPr>
+      </w:pPr>
+      <w:r>
+        <w:rPr>
+          <w:rFonts w:ascii="Times New Roman" w:hAnsi="Times New Roman" w:cs="Times New Roman"/>
+          <w:sz w:val="24"/>
+          <w:szCs w:val="24"/>
+        </w:rPr>
         <w:t>Screen name</w:t>
       </w:r>
     </w:p>
@@ -238,8 +741,18 @@
           <w:ilvl w:val="1"/>
           <w:numId w:val="3"/>
         </w:numPr>
-      </w:pPr>
-      <w:r>
+        <w:rPr>
+          <w:rFonts w:ascii="Times New Roman" w:hAnsi="Times New Roman" w:cs="Times New Roman"/>
+          <w:sz w:val="24"/>
+          <w:szCs w:val="24"/>
+        </w:rPr>
+      </w:pPr>
+      <w:r>
+        <w:rPr>
+          <w:rFonts w:ascii="Times New Roman" w:hAnsi="Times New Roman" w:cs="Times New Roman"/>
+          <w:sz w:val="24"/>
+          <w:szCs w:val="24"/>
+        </w:rPr>
         <w:t>Email</w:t>
       </w:r>
     </w:p>
@@ -250,8 +763,19 @@
           <w:ilvl w:val="1"/>
           <w:numId w:val="3"/>
         </w:numPr>
-      </w:pPr>
-      <w:r>
+        <w:rPr>
+          <w:rFonts w:ascii="Times New Roman" w:hAnsi="Times New Roman" w:cs="Times New Roman"/>
+          <w:sz w:val="24"/>
+          <w:szCs w:val="24"/>
+        </w:rPr>
+      </w:pPr>
+      <w:r>
+        <w:rPr>
+          <w:rFonts w:ascii="Times New Roman" w:hAnsi="Times New Roman" w:cs="Times New Roman"/>
+          <w:sz w:val="24"/>
+          <w:szCs w:val="24"/>
+        </w:rPr>
+        <w:lastRenderedPageBreak/>
         <w:t>Location (optional)</w:t>
       </w:r>
     </w:p>
@@ -262,9 +786,305 @@
           <w:ilvl w:val="1"/>
           <w:numId w:val="3"/>
         </w:numPr>
-      </w:pPr>
-      <w:r>
-        <w:t>Rank (according to number of posts)</w:t>
+        <w:rPr>
+          <w:rFonts w:ascii="Times New Roman" w:hAnsi="Times New Roman" w:cs="Times New Roman"/>
+          <w:sz w:val="24"/>
+          <w:szCs w:val="24"/>
+        </w:rPr>
+      </w:pPr>
+      <w:r>
+        <w:rPr>
+          <w:rFonts w:ascii="Times New Roman" w:hAnsi="Times New Roman" w:cs="Times New Roman"/>
+          <w:sz w:val="24"/>
+          <w:szCs w:val="24"/>
+        </w:rPr>
+        <w:t>4 levels of access:</w:t>
+      </w:r>
+    </w:p>
+    <w:p>
+      <w:pPr>
+        <w:pStyle w:val="ListParagraph"/>
+        <w:numPr>
+          <w:ilvl w:val="2"/>
+          <w:numId w:val="3"/>
+        </w:numPr>
+        <w:rPr>
+          <w:rFonts w:ascii="Times New Roman" w:hAnsi="Times New Roman" w:cs="Times New Roman"/>
+          <w:sz w:val="24"/>
+          <w:szCs w:val="24"/>
+        </w:rPr>
+      </w:pPr>
+      <w:r>
+        <w:rPr>
+          <w:rFonts w:ascii="Times New Roman" w:hAnsi="Times New Roman" w:cs="Times New Roman"/>
+          <w:sz w:val="24"/>
+          <w:szCs w:val="24"/>
+        </w:rPr>
+        <w:t>Staff</w:t>
+      </w:r>
+    </w:p>
+    <w:p>
+      <w:pPr>
+        <w:pStyle w:val="ListParagraph"/>
+        <w:numPr>
+          <w:ilvl w:val="2"/>
+          <w:numId w:val="3"/>
+        </w:numPr>
+        <w:rPr>
+          <w:rFonts w:ascii="Times New Roman" w:hAnsi="Times New Roman" w:cs="Times New Roman"/>
+          <w:sz w:val="24"/>
+          <w:szCs w:val="24"/>
+        </w:rPr>
+      </w:pPr>
+      <w:r>
+        <w:rPr>
+          <w:rFonts w:ascii="Times New Roman" w:hAnsi="Times New Roman" w:cs="Times New Roman"/>
+          <w:sz w:val="24"/>
+          <w:szCs w:val="24"/>
+        </w:rPr>
+        <w:t>Moderator</w:t>
+      </w:r>
+    </w:p>
+    <w:p>
+      <w:pPr>
+        <w:pStyle w:val="ListParagraph"/>
+        <w:numPr>
+          <w:ilvl w:val="2"/>
+          <w:numId w:val="3"/>
+        </w:numPr>
+        <w:rPr>
+          <w:rFonts w:ascii="Times New Roman" w:hAnsi="Times New Roman" w:cs="Times New Roman"/>
+          <w:sz w:val="24"/>
+          <w:szCs w:val="24"/>
+        </w:rPr>
+      </w:pPr>
+      <w:r>
+        <w:rPr>
+          <w:rFonts w:ascii="Times New Roman" w:hAnsi="Times New Roman" w:cs="Times New Roman"/>
+          <w:sz w:val="24"/>
+          <w:szCs w:val="24"/>
+        </w:rPr>
+        <w:t>Editor</w:t>
+      </w:r>
+    </w:p>
+    <w:p>
+      <w:pPr>
+        <w:pStyle w:val="ListParagraph"/>
+        <w:numPr>
+          <w:ilvl w:val="2"/>
+          <w:numId w:val="3"/>
+        </w:numPr>
+        <w:rPr>
+          <w:rFonts w:ascii="Times New Roman" w:hAnsi="Times New Roman" w:cs="Times New Roman"/>
+          <w:sz w:val="24"/>
+          <w:szCs w:val="24"/>
+        </w:rPr>
+      </w:pPr>
+      <w:r>
+        <w:rPr>
+          <w:rFonts w:ascii="Times New Roman" w:hAnsi="Times New Roman" w:cs="Times New Roman"/>
+          <w:sz w:val="24"/>
+          <w:szCs w:val="24"/>
+        </w:rPr>
+        <w:t>Normal user</w:t>
+      </w:r>
+    </w:p>
+    <w:p>
+      <w:pPr>
+        <w:pStyle w:val="ListParagraph"/>
+        <w:numPr>
+          <w:ilvl w:val="1"/>
+          <w:numId w:val="3"/>
+        </w:numPr>
+        <w:rPr>
+          <w:rFonts w:ascii="Times New Roman" w:hAnsi="Times New Roman" w:cs="Times New Roman"/>
+          <w:sz w:val="24"/>
+          <w:szCs w:val="24"/>
+        </w:rPr>
+      </w:pPr>
+      <w:r>
+        <w:rPr>
+          <w:rFonts w:ascii="Times New Roman" w:hAnsi="Times New Roman" w:cs="Times New Roman"/>
+          <w:sz w:val="24"/>
+          <w:szCs w:val="24"/>
+        </w:rPr>
+        <w:t>Staff:</w:t>
+      </w:r>
+    </w:p>
+    <w:p>
+      <w:pPr>
+        <w:pStyle w:val="ListParagraph"/>
+        <w:numPr>
+          <w:ilvl w:val="2"/>
+          <w:numId w:val="3"/>
+        </w:numPr>
+        <w:rPr>
+          <w:rFonts w:ascii="Times New Roman" w:hAnsi="Times New Roman" w:cs="Times New Roman"/>
+          <w:sz w:val="24"/>
+          <w:szCs w:val="24"/>
+        </w:rPr>
+      </w:pPr>
+      <w:r>
+        <w:rPr>
+          <w:rFonts w:ascii="Times New Roman" w:hAnsi="Times New Roman" w:cs="Times New Roman"/>
+          <w:sz w:val="24"/>
+          <w:szCs w:val="24"/>
+        </w:rPr>
+        <w:t>Can appoint mods and editors</w:t>
+      </w:r>
+    </w:p>
+    <w:p>
+      <w:pPr>
+        <w:pStyle w:val="ListParagraph"/>
+        <w:numPr>
+          <w:ilvl w:val="2"/>
+          <w:numId w:val="3"/>
+        </w:numPr>
+        <w:rPr>
+          <w:rFonts w:ascii="Times New Roman" w:hAnsi="Times New Roman" w:cs="Times New Roman"/>
+          <w:sz w:val="24"/>
+          <w:szCs w:val="24"/>
+        </w:rPr>
+      </w:pPr>
+      <w:r>
+        <w:rPr>
+          <w:rFonts w:ascii="Times New Roman" w:hAnsi="Times New Roman" w:cs="Times New Roman"/>
+          <w:sz w:val="24"/>
+          <w:szCs w:val="24"/>
+        </w:rPr>
+        <w:t>Can delete accounts</w:t>
+      </w:r>
+    </w:p>
+    <w:p>
+      <w:pPr>
+        <w:pStyle w:val="ListParagraph"/>
+        <w:numPr>
+          <w:ilvl w:val="2"/>
+          <w:numId w:val="3"/>
+        </w:numPr>
+        <w:rPr>
+          <w:rFonts w:ascii="Times New Roman" w:hAnsi="Times New Roman" w:cs="Times New Roman"/>
+          <w:sz w:val="24"/>
+          <w:szCs w:val="24"/>
+        </w:rPr>
+      </w:pPr>
+      <w:r>
+        <w:rPr>
+          <w:rFonts w:ascii="Times New Roman" w:hAnsi="Times New Roman" w:cs="Times New Roman"/>
+          <w:sz w:val="24"/>
+          <w:szCs w:val="24"/>
+        </w:rPr>
+        <w:t>Can post to the main newsfeed</w:t>
+      </w:r>
+    </w:p>
+    <w:p>
+      <w:pPr>
+        <w:pStyle w:val="ListParagraph"/>
+        <w:numPr>
+          <w:ilvl w:val="1"/>
+          <w:numId w:val="3"/>
+        </w:numPr>
+        <w:rPr>
+          <w:rFonts w:ascii="Times New Roman" w:hAnsi="Times New Roman" w:cs="Times New Roman"/>
+          <w:sz w:val="24"/>
+          <w:szCs w:val="24"/>
+        </w:rPr>
+      </w:pPr>
+      <w:r>
+        <w:rPr>
+          <w:rFonts w:ascii="Times New Roman" w:hAnsi="Times New Roman" w:cs="Times New Roman"/>
+          <w:sz w:val="24"/>
+          <w:szCs w:val="24"/>
+        </w:rPr>
+        <w:t>Moderator:</w:t>
+      </w:r>
+    </w:p>
+    <w:p>
+      <w:pPr>
+        <w:pStyle w:val="ListParagraph"/>
+        <w:numPr>
+          <w:ilvl w:val="2"/>
+          <w:numId w:val="3"/>
+        </w:numPr>
+        <w:rPr>
+          <w:rFonts w:ascii="Times New Roman" w:hAnsi="Times New Roman" w:cs="Times New Roman"/>
+          <w:sz w:val="24"/>
+          <w:szCs w:val="24"/>
+        </w:rPr>
+      </w:pPr>
+      <w:r>
+        <w:rPr>
+          <w:rFonts w:ascii="Times New Roman" w:hAnsi="Times New Roman" w:cs="Times New Roman"/>
+          <w:sz w:val="24"/>
+          <w:szCs w:val="24"/>
+        </w:rPr>
+        <w:t>Can appoint editors</w:t>
+      </w:r>
+    </w:p>
+    <w:p>
+      <w:pPr>
+        <w:pStyle w:val="ListParagraph"/>
+        <w:numPr>
+          <w:ilvl w:val="2"/>
+          <w:numId w:val="3"/>
+        </w:numPr>
+        <w:rPr>
+          <w:rFonts w:ascii="Times New Roman" w:hAnsi="Times New Roman" w:cs="Times New Roman"/>
+          <w:sz w:val="24"/>
+          <w:szCs w:val="24"/>
+        </w:rPr>
+      </w:pPr>
+      <w:r>
+        <w:rPr>
+          <w:rFonts w:ascii="Times New Roman" w:hAnsi="Times New Roman" w:cs="Times New Roman"/>
+          <w:sz w:val="24"/>
+          <w:szCs w:val="24"/>
+        </w:rPr>
+        <w:t>Can post to main newsfeed</w:t>
+      </w:r>
+    </w:p>
+    <w:p>
+      <w:pPr>
+        <w:pStyle w:val="ListParagraph"/>
+        <w:numPr>
+          <w:ilvl w:val="1"/>
+          <w:numId w:val="3"/>
+        </w:numPr>
+        <w:rPr>
+          <w:rFonts w:ascii="Times New Roman" w:hAnsi="Times New Roman" w:cs="Times New Roman"/>
+          <w:sz w:val="24"/>
+          <w:szCs w:val="24"/>
+        </w:rPr>
+      </w:pPr>
+      <w:r>
+        <w:rPr>
+          <w:rFonts w:ascii="Times New Roman" w:hAnsi="Times New Roman" w:cs="Times New Roman"/>
+          <w:sz w:val="24"/>
+          <w:szCs w:val="24"/>
+        </w:rPr>
+        <w:t>Editor:</w:t>
+      </w:r>
+    </w:p>
+    <w:p>
+      <w:pPr>
+        <w:pStyle w:val="ListParagraph"/>
+        <w:numPr>
+          <w:ilvl w:val="2"/>
+          <w:numId w:val="3"/>
+        </w:numPr>
+        <w:rPr>
+          <w:rFonts w:ascii="Times New Roman" w:hAnsi="Times New Roman" w:cs="Times New Roman"/>
+          <w:sz w:val="24"/>
+          <w:szCs w:val="24"/>
+        </w:rPr>
+      </w:pPr>
+      <w:r>
+        <w:rPr>
+          <w:rFonts w:ascii="Times New Roman" w:hAnsi="Times New Roman" w:cs="Times New Roman"/>
+          <w:sz w:val="24"/>
+          <w:szCs w:val="24"/>
+        </w:rPr>
+        <w:t>Can post to main newsfeed</w:t>
       </w:r>
     </w:p>
     <w:p>
@@ -274,8 +1094,18 @@
           <w:ilvl w:val="0"/>
           <w:numId w:val="3"/>
         </w:numPr>
-      </w:pPr>
-      <w:r>
+        <w:rPr>
+          <w:rFonts w:ascii="Times New Roman" w:hAnsi="Times New Roman" w:cs="Times New Roman"/>
+          <w:sz w:val="24"/>
+          <w:szCs w:val="24"/>
+        </w:rPr>
+      </w:pPr>
+      <w:r>
+        <w:rPr>
+          <w:rFonts w:ascii="Times New Roman" w:hAnsi="Times New Roman" w:cs="Times New Roman"/>
+          <w:sz w:val="24"/>
+          <w:szCs w:val="24"/>
+        </w:rPr>
         <w:t>Functions:</w:t>
       </w:r>
     </w:p>
@@ -286,13 +1116,28 @@
           <w:ilvl w:val="1"/>
           <w:numId w:val="3"/>
         </w:numPr>
+        <w:rPr>
+          <w:rFonts w:ascii="Times New Roman" w:hAnsi="Times New Roman" w:cs="Times New Roman"/>
+          <w:sz w:val="24"/>
+          <w:szCs w:val="24"/>
+        </w:rPr>
       </w:pPr>
       <w:proofErr w:type="gramStart"/>
       <w:r>
+        <w:rPr>
+          <w:rFonts w:ascii="Times New Roman" w:hAnsi="Times New Roman" w:cs="Times New Roman"/>
+          <w:sz w:val="24"/>
+          <w:szCs w:val="24"/>
+        </w:rPr>
         <w:t>Be able to</w:t>
       </w:r>
       <w:proofErr w:type="gramEnd"/>
       <w:r>
+        <w:rPr>
+          <w:rFonts w:ascii="Times New Roman" w:hAnsi="Times New Roman" w:cs="Times New Roman"/>
+          <w:sz w:val="24"/>
+          <w:szCs w:val="24"/>
+        </w:rPr>
         <w:t xml:space="preserve"> post reviews and contribute to discussions</w:t>
       </w:r>
     </w:p>
@@ -303,54 +1148,265 @@
           <w:ilvl w:val="1"/>
           <w:numId w:val="3"/>
         </w:numPr>
-      </w:pPr>
-      <w:r>
-        <w:t>4</w:t>
-      </w:r>
-      <w:r>
-        <w:t xml:space="preserve"> levels of access</w:t>
-      </w:r>
-      <w:r>
-        <w:t>- Staff, Mod, editor, normal user</w:t>
-      </w:r>
-    </w:p>
-    <w:p>
-      <w:pPr>
-        <w:pStyle w:val="ListParagraph"/>
-        <w:numPr>
-          <w:ilvl w:val="1"/>
-          <w:numId w:val="3"/>
-        </w:numPr>
+        <w:rPr>
+          <w:rFonts w:ascii="Times New Roman" w:hAnsi="Times New Roman" w:cs="Times New Roman"/>
+          <w:sz w:val="24"/>
+          <w:szCs w:val="24"/>
+        </w:rPr>
       </w:pPr>
       <w:proofErr w:type="gramStart"/>
       <w:r>
+        <w:rPr>
+          <w:rFonts w:ascii="Times New Roman" w:hAnsi="Times New Roman" w:cs="Times New Roman"/>
+          <w:sz w:val="24"/>
+          <w:szCs w:val="24"/>
+        </w:rPr>
         <w:t>Be able to</w:t>
       </w:r>
       <w:proofErr w:type="gramEnd"/>
       <w:r>
+        <w:rPr>
+          <w:rFonts w:ascii="Times New Roman" w:hAnsi="Times New Roman" w:cs="Times New Roman"/>
+          <w:sz w:val="24"/>
+          <w:szCs w:val="24"/>
+        </w:rPr>
         <w:t xml:space="preserve"> give likes</w:t>
       </w:r>
       <w:r>
-        <w:t xml:space="preserve"> and dislikes on posts</w:t>
-      </w:r>
-      <w:r>
-        <w:t xml:space="preserve"> and comic books</w:t>
-      </w:r>
-    </w:p>
-    <w:p>
-      <w:pPr>
-        <w:pStyle w:val="ListParagraph"/>
-        <w:numPr>
-          <w:ilvl w:val="1"/>
-          <w:numId w:val="3"/>
-        </w:numPr>
-      </w:pPr>
-      <w:r>
+        <w:rPr>
+          <w:rFonts w:ascii="Times New Roman" w:hAnsi="Times New Roman" w:cs="Times New Roman"/>
+          <w:sz w:val="24"/>
+          <w:szCs w:val="24"/>
+        </w:rPr>
+        <w:t xml:space="preserve"> and dislikes on </w:t>
+      </w:r>
+      <w:r>
+        <w:rPr>
+          <w:rFonts w:ascii="Times New Roman" w:hAnsi="Times New Roman" w:cs="Times New Roman"/>
+          <w:sz w:val="24"/>
+          <w:szCs w:val="24"/>
+        </w:rPr>
+        <w:t>other user’s posts</w:t>
+      </w:r>
+    </w:p>
+    <w:p>
+      <w:pPr>
+        <w:pStyle w:val="ListParagraph"/>
+        <w:numPr>
+          <w:ilvl w:val="1"/>
+          <w:numId w:val="3"/>
+        </w:numPr>
+        <w:rPr>
+          <w:rFonts w:ascii="Times New Roman" w:hAnsi="Times New Roman" w:cs="Times New Roman"/>
+          <w:sz w:val="24"/>
+          <w:szCs w:val="24"/>
+        </w:rPr>
+      </w:pPr>
+      <w:r>
+        <w:rPr>
+          <w:rFonts w:ascii="Times New Roman" w:hAnsi="Times New Roman" w:cs="Times New Roman"/>
+          <w:sz w:val="24"/>
+          <w:szCs w:val="24"/>
+        </w:rPr>
         <w:t>Personal newsfeed populated by followed user’s posts and staff articles</w:t>
       </w:r>
     </w:p>
     <w:p>
-      <w:r>
+      <w:pPr>
+        <w:rPr>
+          <w:rFonts w:ascii="Times New Roman" w:hAnsi="Times New Roman" w:cs="Times New Roman"/>
+          <w:sz w:val="24"/>
+          <w:szCs w:val="24"/>
+        </w:rPr>
+      </w:pPr>
+      <w:r>
+        <w:rPr>
+          <w:rFonts w:ascii="Times New Roman" w:hAnsi="Times New Roman" w:cs="Times New Roman"/>
+          <w:sz w:val="24"/>
+          <w:szCs w:val="24"/>
+          <w:u w:val="single"/>
+        </w:rPr>
+        <w:t>Posts:</w:t>
+      </w:r>
+    </w:p>
+    <w:p>
+      <w:pPr>
+        <w:pStyle w:val="ListParagraph"/>
+        <w:numPr>
+          <w:ilvl w:val="0"/>
+          <w:numId w:val="4"/>
+        </w:numPr>
+        <w:rPr>
+          <w:rFonts w:ascii="Times New Roman" w:hAnsi="Times New Roman" w:cs="Times New Roman"/>
+          <w:sz w:val="24"/>
+          <w:szCs w:val="24"/>
+        </w:rPr>
+      </w:pPr>
+      <w:r>
+        <w:rPr>
+          <w:rFonts w:ascii="Times New Roman" w:hAnsi="Times New Roman" w:cs="Times New Roman"/>
+          <w:sz w:val="24"/>
+          <w:szCs w:val="24"/>
+        </w:rPr>
+        <w:t>Data:</w:t>
+      </w:r>
+    </w:p>
+    <w:p>
+      <w:pPr>
+        <w:pStyle w:val="ListParagraph"/>
+        <w:numPr>
+          <w:ilvl w:val="1"/>
+          <w:numId w:val="4"/>
+        </w:numPr>
+        <w:rPr>
+          <w:rFonts w:ascii="Times New Roman" w:hAnsi="Times New Roman" w:cs="Times New Roman"/>
+          <w:sz w:val="24"/>
+          <w:szCs w:val="24"/>
+        </w:rPr>
+      </w:pPr>
+      <w:r>
+        <w:rPr>
+          <w:rFonts w:ascii="Times New Roman" w:hAnsi="Times New Roman" w:cs="Times New Roman"/>
+          <w:sz w:val="24"/>
+          <w:szCs w:val="24"/>
+        </w:rPr>
+        <w:t>Author</w:t>
+      </w:r>
+    </w:p>
+    <w:p>
+      <w:pPr>
+        <w:pStyle w:val="ListParagraph"/>
+        <w:numPr>
+          <w:ilvl w:val="1"/>
+          <w:numId w:val="4"/>
+        </w:numPr>
+        <w:rPr>
+          <w:rFonts w:ascii="Times New Roman" w:hAnsi="Times New Roman" w:cs="Times New Roman"/>
+          <w:sz w:val="24"/>
+          <w:szCs w:val="24"/>
+        </w:rPr>
+      </w:pPr>
+      <w:r>
+        <w:rPr>
+          <w:rFonts w:ascii="Times New Roman" w:hAnsi="Times New Roman" w:cs="Times New Roman"/>
+          <w:sz w:val="24"/>
+          <w:szCs w:val="24"/>
+        </w:rPr>
+        <w:t>Number of likes and dislikes</w:t>
+      </w:r>
+    </w:p>
+    <w:p>
+      <w:pPr>
+        <w:pStyle w:val="ListParagraph"/>
+        <w:numPr>
+          <w:ilvl w:val="1"/>
+          <w:numId w:val="4"/>
+        </w:numPr>
+        <w:rPr>
+          <w:rFonts w:ascii="Times New Roman" w:hAnsi="Times New Roman" w:cs="Times New Roman"/>
+          <w:sz w:val="24"/>
+          <w:szCs w:val="24"/>
+        </w:rPr>
+      </w:pPr>
+      <w:r>
+        <w:rPr>
+          <w:rFonts w:ascii="Times New Roman" w:hAnsi="Times New Roman" w:cs="Times New Roman"/>
+          <w:sz w:val="24"/>
+          <w:szCs w:val="24"/>
+        </w:rPr>
+        <w:t>Date and time posted</w:t>
+      </w:r>
+    </w:p>
+    <w:p>
+      <w:pPr>
+        <w:pStyle w:val="ListParagraph"/>
+        <w:numPr>
+          <w:ilvl w:val="0"/>
+          <w:numId w:val="4"/>
+        </w:numPr>
+        <w:rPr>
+          <w:rFonts w:ascii="Times New Roman" w:hAnsi="Times New Roman" w:cs="Times New Roman"/>
+          <w:sz w:val="24"/>
+          <w:szCs w:val="24"/>
+        </w:rPr>
+      </w:pPr>
+      <w:r>
+        <w:rPr>
+          <w:rFonts w:ascii="Times New Roman" w:hAnsi="Times New Roman" w:cs="Times New Roman"/>
+          <w:sz w:val="24"/>
+          <w:szCs w:val="24"/>
+        </w:rPr>
+        <w:t>Functions:</w:t>
+      </w:r>
+    </w:p>
+    <w:p>
+      <w:pPr>
+        <w:pStyle w:val="ListParagraph"/>
+        <w:numPr>
+          <w:ilvl w:val="1"/>
+          <w:numId w:val="4"/>
+        </w:numPr>
+        <w:rPr>
+          <w:rFonts w:ascii="Times New Roman" w:hAnsi="Times New Roman" w:cs="Times New Roman"/>
+          <w:sz w:val="24"/>
+          <w:szCs w:val="24"/>
+        </w:rPr>
+      </w:pPr>
+      <w:r>
+        <w:rPr>
+          <w:rFonts w:ascii="Times New Roman" w:hAnsi="Times New Roman" w:cs="Times New Roman"/>
+          <w:sz w:val="24"/>
+          <w:szCs w:val="24"/>
+        </w:rPr>
+        <w:t>Can be deleted</w:t>
+      </w:r>
+    </w:p>
+    <w:p>
+      <w:pPr>
+        <w:pStyle w:val="ListParagraph"/>
+        <w:numPr>
+          <w:ilvl w:val="1"/>
+          <w:numId w:val="4"/>
+        </w:numPr>
+        <w:rPr>
+          <w:rFonts w:ascii="Times New Roman" w:hAnsi="Times New Roman" w:cs="Times New Roman"/>
+          <w:sz w:val="24"/>
+          <w:szCs w:val="24"/>
+        </w:rPr>
+      </w:pPr>
+      <w:r>
+        <w:rPr>
+          <w:rFonts w:ascii="Times New Roman" w:hAnsi="Times New Roman" w:cs="Times New Roman"/>
+          <w:sz w:val="24"/>
+          <w:szCs w:val="24"/>
+        </w:rPr>
+        <w:t>Can be liked</w:t>
+      </w:r>
+      <w:r>
+        <w:rPr>
+          <w:rFonts w:ascii="Times New Roman" w:hAnsi="Times New Roman" w:cs="Times New Roman"/>
+          <w:sz w:val="24"/>
+          <w:szCs w:val="24"/>
+        </w:rPr>
+        <w:t xml:space="preserve"> and disliked</w:t>
+      </w:r>
+    </w:p>
+    <w:p>
+      <w:pPr>
+        <w:rPr>
+          <w:rFonts w:ascii="Times New Roman" w:hAnsi="Times New Roman" w:cs="Times New Roman"/>
+          <w:sz w:val="24"/>
+          <w:szCs w:val="24"/>
+          <w:u w:val="single"/>
+        </w:rPr>
+      </w:pPr>
+      <w:r>
+        <w:rPr>
+          <w:rFonts w:ascii="Times New Roman" w:hAnsi="Times New Roman" w:cs="Times New Roman"/>
+          <w:sz w:val="24"/>
+          <w:szCs w:val="24"/>
+          <w:u w:val="single"/>
+        </w:rPr>
         <w:t>General Website features:</w:t>
       </w:r>
     </w:p>
@@ -361,18 +1417,112 @@
           <w:ilvl w:val="0"/>
           <w:numId w:val="3"/>
         </w:numPr>
-      </w:pPr>
-      <w:r>
-        <w:t>Homepage: news feed with general trending articles</w:t>
-      </w:r>
-      <w:r>
-        <w:t xml:space="preserve"> and </w:t>
+        <w:rPr>
+          <w:rFonts w:ascii="Times New Roman" w:hAnsi="Times New Roman" w:cs="Times New Roman"/>
+          <w:sz w:val="24"/>
+          <w:szCs w:val="24"/>
+        </w:rPr>
+      </w:pPr>
+      <w:r>
+        <w:rPr>
+          <w:rFonts w:ascii="Times New Roman" w:hAnsi="Times New Roman" w:cs="Times New Roman"/>
+          <w:sz w:val="24"/>
+          <w:szCs w:val="24"/>
+        </w:rPr>
+        <w:t>Homepage</w:t>
+      </w:r>
+    </w:p>
+    <w:p>
+      <w:pPr>
+        <w:pStyle w:val="ListParagraph"/>
+        <w:numPr>
+          <w:ilvl w:val="1"/>
+          <w:numId w:val="3"/>
+        </w:numPr>
+        <w:rPr>
+          <w:rFonts w:ascii="Times New Roman" w:hAnsi="Times New Roman" w:cs="Times New Roman"/>
+          <w:sz w:val="24"/>
+          <w:szCs w:val="24"/>
+        </w:rPr>
+      </w:pPr>
+      <w:r>
+        <w:rPr>
+          <w:rFonts w:ascii="Times New Roman" w:hAnsi="Times New Roman" w:cs="Times New Roman"/>
+          <w:sz w:val="24"/>
+          <w:szCs w:val="24"/>
+        </w:rPr>
+        <w:t>News</w:t>
+      </w:r>
+      <w:r>
+        <w:rPr>
+          <w:rFonts w:ascii="Times New Roman" w:hAnsi="Times New Roman" w:cs="Times New Roman"/>
+          <w:sz w:val="24"/>
+          <w:szCs w:val="24"/>
+        </w:rPr>
+        <w:t>fee</w:t>
+      </w:r>
+      <w:r>
+        <w:rPr>
+          <w:rFonts w:ascii="Times New Roman" w:hAnsi="Times New Roman" w:cs="Times New Roman"/>
+          <w:sz w:val="24"/>
+          <w:szCs w:val="24"/>
+        </w:rPr>
+        <w:t>d with</w:t>
+      </w:r>
+      <w:r>
+        <w:rPr>
+          <w:rFonts w:ascii="Times New Roman" w:hAnsi="Times New Roman" w:cs="Times New Roman"/>
+          <w:sz w:val="24"/>
+          <w:szCs w:val="24"/>
+        </w:rPr>
+        <w:t xml:space="preserve"> staff written articles</w:t>
+      </w:r>
+    </w:p>
+    <w:p>
+      <w:pPr>
+        <w:pStyle w:val="ListParagraph"/>
+        <w:numPr>
+          <w:ilvl w:val="1"/>
+          <w:numId w:val="3"/>
+        </w:numPr>
+        <w:rPr>
+          <w:rFonts w:ascii="Times New Roman" w:hAnsi="Times New Roman" w:cs="Times New Roman"/>
+          <w:sz w:val="24"/>
+          <w:szCs w:val="24"/>
+        </w:rPr>
+      </w:pPr>
+      <w:r>
+        <w:rPr>
+          <w:rFonts w:ascii="Times New Roman" w:hAnsi="Times New Roman" w:cs="Times New Roman"/>
+          <w:sz w:val="24"/>
+          <w:szCs w:val="24"/>
+        </w:rPr>
+        <w:t>Search bar</w:t>
+      </w:r>
+    </w:p>
+    <w:p>
+      <w:pPr>
+        <w:pStyle w:val="ListParagraph"/>
+        <w:numPr>
+          <w:ilvl w:val="1"/>
+          <w:numId w:val="3"/>
+        </w:numPr>
+        <w:rPr>
+          <w:rFonts w:ascii="Times New Roman" w:hAnsi="Times New Roman" w:cs="Times New Roman"/>
+          <w:sz w:val="24"/>
+          <w:szCs w:val="24"/>
+        </w:rPr>
+      </w:pPr>
+      <w:r>
+        <w:rPr>
+          <w:rFonts w:ascii="Times New Roman" w:hAnsi="Times New Roman" w:cs="Times New Roman"/>
+          <w:sz w:val="24"/>
+          <w:szCs w:val="24"/>
+        </w:rPr>
+        <w:t>Navigation bar</w:t>
       </w:r>
       <w:bookmarkStart w:id="0" w:name="_GoBack"/>
       <w:bookmarkEnd w:id="0"/>
-      <w:r>
-        <w:t>staff written articles</w:t>
-      </w:r>
     </w:p>
     <w:p>
       <w:pPr>
@@ -381,21 +1531,172 @@
           <w:ilvl w:val="0"/>
           <w:numId w:val="3"/>
         </w:numPr>
-      </w:pPr>
-      <w:r>
-        <w:t>U</w:t>
-      </w:r>
-      <w:r>
-        <w:t>sers, and comics should be searchable</w:t>
-      </w:r>
-      <w:r>
-        <w:t xml:space="preserve"> and the search must be able to utilize multiple search criteria </w:t>
-      </w:r>
-    </w:p>
-    <w:p/>
-    <w:p>
-      <w:pPr>
-        <w:ind w:left="1080"/>
+        <w:rPr>
+          <w:rFonts w:ascii="Times New Roman" w:hAnsi="Times New Roman" w:cs="Times New Roman"/>
+          <w:sz w:val="24"/>
+          <w:szCs w:val="24"/>
+        </w:rPr>
+      </w:pPr>
+      <w:r>
+        <w:rPr>
+          <w:rFonts w:ascii="Times New Roman" w:hAnsi="Times New Roman" w:cs="Times New Roman"/>
+          <w:sz w:val="24"/>
+          <w:szCs w:val="24"/>
+        </w:rPr>
+        <w:t>Searching:</w:t>
+      </w:r>
+    </w:p>
+    <w:p>
+      <w:pPr>
+        <w:pStyle w:val="ListParagraph"/>
+        <w:numPr>
+          <w:ilvl w:val="1"/>
+          <w:numId w:val="3"/>
+        </w:numPr>
+        <w:rPr>
+          <w:rFonts w:ascii="Times New Roman" w:hAnsi="Times New Roman" w:cs="Times New Roman"/>
+          <w:sz w:val="24"/>
+          <w:szCs w:val="24"/>
+        </w:rPr>
+      </w:pPr>
+      <w:r>
+        <w:rPr>
+          <w:rFonts w:ascii="Times New Roman" w:hAnsi="Times New Roman" w:cs="Times New Roman"/>
+          <w:sz w:val="24"/>
+          <w:szCs w:val="24"/>
+        </w:rPr>
+        <w:t>User’s name</w:t>
+      </w:r>
+    </w:p>
+    <w:p>
+      <w:pPr>
+        <w:pStyle w:val="ListParagraph"/>
+        <w:numPr>
+          <w:ilvl w:val="1"/>
+          <w:numId w:val="3"/>
+        </w:numPr>
+        <w:rPr>
+          <w:rFonts w:ascii="Times New Roman" w:hAnsi="Times New Roman" w:cs="Times New Roman"/>
+          <w:sz w:val="24"/>
+          <w:szCs w:val="24"/>
+        </w:rPr>
+      </w:pPr>
+      <w:r>
+        <w:rPr>
+          <w:rFonts w:ascii="Times New Roman" w:hAnsi="Times New Roman" w:cs="Times New Roman"/>
+          <w:sz w:val="24"/>
+          <w:szCs w:val="24"/>
+        </w:rPr>
+        <w:t>Any of the comic information fields</w:t>
+      </w:r>
+    </w:p>
+    <w:p>
+      <w:pPr>
+        <w:pStyle w:val="ListParagraph"/>
+        <w:numPr>
+          <w:ilvl w:val="1"/>
+          <w:numId w:val="3"/>
+        </w:numPr>
+        <w:rPr>
+          <w:rFonts w:ascii="Times New Roman" w:hAnsi="Times New Roman" w:cs="Times New Roman"/>
+          <w:sz w:val="24"/>
+          <w:szCs w:val="24"/>
+        </w:rPr>
+      </w:pPr>
+      <w:r>
+        <w:rPr>
+          <w:rFonts w:ascii="Times New Roman" w:hAnsi="Times New Roman" w:cs="Times New Roman"/>
+          <w:sz w:val="24"/>
+          <w:szCs w:val="24"/>
+        </w:rPr>
+        <w:t>Chronological</w:t>
+      </w:r>
+    </w:p>
+    <w:p>
+      <w:pPr>
+        <w:pStyle w:val="ListParagraph"/>
+        <w:numPr>
+          <w:ilvl w:val="0"/>
+          <w:numId w:val="3"/>
+        </w:numPr>
+        <w:rPr>
+          <w:rFonts w:ascii="Times New Roman" w:hAnsi="Times New Roman" w:cs="Times New Roman"/>
+          <w:sz w:val="24"/>
+          <w:szCs w:val="24"/>
+        </w:rPr>
+      </w:pPr>
+      <w:r>
+        <w:rPr>
+          <w:rFonts w:ascii="Times New Roman" w:hAnsi="Times New Roman" w:cs="Times New Roman"/>
+          <w:sz w:val="24"/>
+          <w:szCs w:val="24"/>
+        </w:rPr>
+        <w:t>Personal newsfeed:</w:t>
+      </w:r>
+    </w:p>
+    <w:p>
+      <w:pPr>
+        <w:pStyle w:val="ListParagraph"/>
+        <w:numPr>
+          <w:ilvl w:val="1"/>
+          <w:numId w:val="3"/>
+        </w:numPr>
+        <w:rPr>
+          <w:rFonts w:ascii="Times New Roman" w:hAnsi="Times New Roman" w:cs="Times New Roman"/>
+          <w:sz w:val="24"/>
+          <w:szCs w:val="24"/>
+        </w:rPr>
+      </w:pPr>
+      <w:r>
+        <w:rPr>
+          <w:rFonts w:ascii="Times New Roman" w:hAnsi="Times New Roman" w:cs="Times New Roman"/>
+          <w:sz w:val="24"/>
+          <w:szCs w:val="24"/>
+        </w:rPr>
+        <w:t>Replies to their posts</w:t>
+      </w:r>
+    </w:p>
+    <w:p>
+      <w:pPr>
+        <w:pStyle w:val="ListParagraph"/>
+        <w:numPr>
+          <w:ilvl w:val="1"/>
+          <w:numId w:val="3"/>
+        </w:numPr>
+        <w:rPr>
+          <w:rFonts w:ascii="Times New Roman" w:hAnsi="Times New Roman" w:cs="Times New Roman"/>
+          <w:sz w:val="24"/>
+          <w:szCs w:val="24"/>
+        </w:rPr>
+      </w:pPr>
+      <w:r>
+        <w:rPr>
+          <w:rFonts w:ascii="Times New Roman" w:hAnsi="Times New Roman" w:cs="Times New Roman"/>
+          <w:sz w:val="24"/>
+          <w:szCs w:val="24"/>
+        </w:rPr>
+        <w:t>Posts made by users they follow</w:t>
+      </w:r>
+    </w:p>
+    <w:p>
+      <w:pPr>
+        <w:pStyle w:val="ListParagraph"/>
+        <w:ind w:left="1440"/>
+        <w:rPr>
+          <w:rFonts w:ascii="Times New Roman" w:hAnsi="Times New Roman" w:cs="Times New Roman"/>
+          <w:sz w:val="24"/>
+          <w:szCs w:val="24"/>
+        </w:rPr>
+      </w:pPr>
+    </w:p>
+    <w:p>
+      <w:pPr>
+        <w:pStyle w:val="ListParagraph"/>
+        <w:rPr>
+          <w:rFonts w:ascii="Times New Roman" w:hAnsi="Times New Roman" w:cs="Times New Roman"/>
+          <w:sz w:val="24"/>
+          <w:szCs w:val="24"/>
+        </w:rPr>
       </w:pPr>
     </w:p>
     <w:sectPr>
@@ -551,7 +1852,7 @@
         <w:rFonts w:ascii="Courier New" w:hAnsi="Courier New" w:cs="Courier New" w:hint="default"/>
       </w:rPr>
     </w:lvl>
-    <w:lvl w:ilvl="2" w:tplc="04090005" w:tentative="1">
+    <w:lvl w:ilvl="2" w:tplc="04090005">
       <w:start w:val="1"/>
       <w:numFmt w:val="bullet"/>
       <w:lvlText w:val=""/>
@@ -637,6 +1938,119 @@
     </w:lvl>
   </w:abstractNum>
   <w:abstractNum w:abstractNumId="2" w15:restartNumberingAfterBreak="0">
+    <w:nsid w:val="33297137"/>
+    <w:multiLevelType w:val="hybridMultilevel"/>
+    <w:tmpl w:val="3F841290"/>
+    <w:lvl w:ilvl="0" w:tplc="04090001">
+      <w:start w:val="1"/>
+      <w:numFmt w:val="bullet"/>
+      <w:lvlText w:val=""/>
+      <w:lvlJc w:val="left"/>
+      <w:pPr>
+        <w:ind w:left="720" w:hanging="360"/>
+      </w:pPr>
+      <w:rPr>
+        <w:rFonts w:ascii="Symbol" w:hAnsi="Symbol" w:hint="default"/>
+      </w:rPr>
+    </w:lvl>
+    <w:lvl w:ilvl="1" w:tplc="04090003">
+      <w:start w:val="1"/>
+      <w:numFmt w:val="bullet"/>
+      <w:lvlText w:val="o"/>
+      <w:lvlJc w:val="left"/>
+      <w:pPr>
+        <w:ind w:left="1440" w:hanging="360"/>
+      </w:pPr>
+      <w:rPr>
+        <w:rFonts w:ascii="Courier New" w:hAnsi="Courier New" w:cs="Courier New" w:hint="default"/>
+      </w:rPr>
+    </w:lvl>
+    <w:lvl w:ilvl="2" w:tplc="04090005" w:tentative="1">
+      <w:start w:val="1"/>
+      <w:numFmt w:val="bullet"/>
+      <w:lvlText w:val=""/>
+      <w:lvlJc w:val="left"/>
+      <w:pPr>
+        <w:ind w:left="2160" w:hanging="360"/>
+      </w:pPr>
+      <w:rPr>
+        <w:rFonts w:ascii="Wingdings" w:hAnsi="Wingdings" w:hint="default"/>
+      </w:rPr>
+    </w:lvl>
+    <w:lvl w:ilvl="3" w:tplc="04090001" w:tentative="1">
+      <w:start w:val="1"/>
+      <w:numFmt w:val="bullet"/>
+      <w:lvlText w:val=""/>
+      <w:lvlJc w:val="left"/>
+      <w:pPr>
+        <w:ind w:left="2880" w:hanging="360"/>
+      </w:pPr>
+      <w:rPr>
+        <w:rFonts w:ascii="Symbol" w:hAnsi="Symbol" w:hint="default"/>
+      </w:rPr>
+    </w:lvl>
+    <w:lvl w:ilvl="4" w:tplc="04090003" w:tentative="1">
+      <w:start w:val="1"/>
+      <w:numFmt w:val="bullet"/>
+      <w:lvlText w:val="o"/>
+      <w:lvlJc w:val="left"/>
+      <w:pPr>
+        <w:ind w:left="3600" w:hanging="360"/>
+      </w:pPr>
+      <w:rPr>
+        <w:rFonts w:ascii="Courier New" w:hAnsi="Courier New" w:cs="Courier New" w:hint="default"/>
+      </w:rPr>
+    </w:lvl>
+    <w:lvl w:ilvl="5" w:tplc="04090005" w:tentative="1">
+      <w:start w:val="1"/>
+      <w:numFmt w:val="bullet"/>
+      <w:lvlText w:val=""/>
+      <w:lvlJc w:val="left"/>
+      <w:pPr>
+        <w:ind w:left="4320" w:hanging="360"/>
+      </w:pPr>
+      <w:rPr>
+        <w:rFonts w:ascii="Wingdings" w:hAnsi="Wingdings" w:hint="default"/>
+      </w:rPr>
+    </w:lvl>
+    <w:lvl w:ilvl="6" w:tplc="04090001" w:tentative="1">
+      <w:start w:val="1"/>
+      <w:numFmt w:val="bullet"/>
+      <w:lvlText w:val=""/>
+      <w:lvlJc w:val="left"/>
+      <w:pPr>
+        <w:ind w:left="5040" w:hanging="360"/>
+      </w:pPr>
+      <w:rPr>
+        <w:rFonts w:ascii="Symbol" w:hAnsi="Symbol" w:hint="default"/>
+      </w:rPr>
+    </w:lvl>
+    <w:lvl w:ilvl="7" w:tplc="04090003" w:tentative="1">
+      <w:start w:val="1"/>
+      <w:numFmt w:val="bullet"/>
+      <w:lvlText w:val="o"/>
+      <w:lvlJc w:val="left"/>
+      <w:pPr>
+        <w:ind w:left="5760" w:hanging="360"/>
+      </w:pPr>
+      <w:rPr>
+        <w:rFonts w:ascii="Courier New" w:hAnsi="Courier New" w:cs="Courier New" w:hint="default"/>
+      </w:rPr>
+    </w:lvl>
+    <w:lvl w:ilvl="8" w:tplc="04090005" w:tentative="1">
+      <w:start w:val="1"/>
+      <w:numFmt w:val="bullet"/>
+      <w:lvlText w:val=""/>
+      <w:lvlJc w:val="left"/>
+      <w:pPr>
+        <w:ind w:left="6480" w:hanging="360"/>
+      </w:pPr>
+      <w:rPr>
+        <w:rFonts w:ascii="Wingdings" w:hAnsi="Wingdings" w:hint="default"/>
+      </w:rPr>
+    </w:lvl>
+  </w:abstractNum>
+  <w:abstractNum w:abstractNumId="3" w15:restartNumberingAfterBreak="0">
     <w:nsid w:val="483D10F3"/>
     <w:multiLevelType w:val="hybridMultilevel"/>
     <w:tmpl w:val="D2D25DFC"/>
@@ -753,10 +2167,13 @@
     <w:abstractNumId w:val="0"/>
   </w:num>
   <w:num w:numId="2">
-    <w:abstractNumId w:val="2"/>
+    <w:abstractNumId w:val="3"/>
   </w:num>
   <w:num w:numId="3">
     <w:abstractNumId w:val="1"/>
+  </w:num>
+  <w:num w:numId="4">
+    <w:abstractNumId w:val="2"/>
   </w:num>
 </w:numbering>
 </file>

</xml_diff>